<commit_message>
Auto-committed on 2023/05/22 週一 11:58:06.22
</commit_message>
<xml_diff>
--- a/Program/Other/URS_mod/LQ007-專案放款餘額及利息收入v2.0.docx
+++ b/Program/Other/URS_mod/LQ007-專案放款餘額及利息收入v2.0.docx
@@ -1,6 +1,6 @@
 
 <file path=word/document.xml><?xml version="1.0" encoding="utf-8"?>
-<w:document xmlns:wpc="http://schemas.microsoft.com/office/word/2010/wordprocessingCanvas" xmlns:cx="http://schemas.microsoft.com/office/drawing/2014/chartex" xmlns:cx1="http://schemas.microsoft.com/office/drawing/2015/9/8/chartex" xmlns:mc="http://schemas.openxmlformats.org/markup-compatibility/2006" xmlns:o="urn:schemas-microsoft-com:office:office" xmlns:r="http://schemas.openxmlformats.org/officeDocument/2006/relationships" xmlns:m="http://schemas.openxmlformats.org/officeDocument/2006/math" xmlns:v="urn:schemas-microsoft-com:vml" xmlns:wp14="http://schemas.microsoft.com/office/word/2010/wordprocessingDrawing" xmlns:wp="http://schemas.openxmlformats.org/drawingml/2006/wordprocessingDrawing" xmlns:w10="urn:schemas-microsoft-com:office:word" xmlns:w="http://schemas.openxmlformats.org/wordprocessingml/2006/main" xmlns:w14="http://schemas.microsoft.com/office/word/2010/wordml" xmlns:w15="http://schemas.microsoft.com/office/word/2012/wordml" xmlns:w16se="http://schemas.microsoft.com/office/word/2015/wordml/symex" xmlns:wpg="http://schemas.microsoft.com/office/word/2010/wordprocessingGroup" xmlns:wpi="http://schemas.microsoft.com/office/word/2010/wordprocessingInk" xmlns:wne="http://schemas.microsoft.com/office/word/2006/wordml" xmlns:wps="http://schemas.microsoft.com/office/word/2010/wordprocessingShape" mc:Ignorable="w14 w15 w16se wp14">
+<w:document xmlns:wpc="http://schemas.microsoft.com/office/word/2010/wordprocessingCanvas" xmlns:cx="http://schemas.microsoft.com/office/drawing/2014/chartex" xmlns:cx1="http://schemas.microsoft.com/office/drawing/2015/9/8/chartex" xmlns:cx2="http://schemas.microsoft.com/office/drawing/2015/10/21/chartex" xmlns:cx3="http://schemas.microsoft.com/office/drawing/2016/5/9/chartex" xmlns:cx4="http://schemas.microsoft.com/office/drawing/2016/5/10/chartex" xmlns:cx5="http://schemas.microsoft.com/office/drawing/2016/5/11/chartex" xmlns:cx6="http://schemas.microsoft.com/office/drawing/2016/5/12/chartex" xmlns:cx7="http://schemas.microsoft.com/office/drawing/2016/5/13/chartex" xmlns:cx8="http://schemas.microsoft.com/office/drawing/2016/5/14/chartex" xmlns:mc="http://schemas.openxmlformats.org/markup-compatibility/2006" xmlns:aink="http://schemas.microsoft.com/office/drawing/2016/ink" xmlns:am3d="http://schemas.microsoft.com/office/drawing/2017/model3d" xmlns:o="urn:schemas-microsoft-com:office:office" xmlns:oel="http://schemas.microsoft.com/office/2019/extlst" xmlns:r="http://schemas.openxmlformats.org/officeDocument/2006/relationships" xmlns:m="http://schemas.openxmlformats.org/officeDocument/2006/math" xmlns:v="urn:schemas-microsoft-com:vml" xmlns:wp14="http://schemas.microsoft.com/office/word/2010/wordprocessingDrawing" xmlns:wp="http://schemas.openxmlformats.org/drawingml/2006/wordprocessingDrawing" xmlns:w10="urn:schemas-microsoft-com:office:word" xmlns:w="http://schemas.openxmlformats.org/wordprocessingml/2006/main" xmlns:w14="http://schemas.microsoft.com/office/word/2010/wordml" xmlns:w15="http://schemas.microsoft.com/office/word/2012/wordml" xmlns:w16cex="http://schemas.microsoft.com/office/word/2018/wordml/cex" xmlns:w16cid="http://schemas.microsoft.com/office/word/2016/wordml/cid" xmlns:w16="http://schemas.microsoft.com/office/word/2018/wordml" xmlns:w16du="http://schemas.microsoft.com/office/word/2023/wordml/word16du" xmlns:w16sdtdh="http://schemas.microsoft.com/office/word/2020/wordml/sdtdatahash" xmlns:w16se="http://schemas.microsoft.com/office/word/2015/wordml/symex" xmlns:wpg="http://schemas.microsoft.com/office/word/2010/wordprocessingGroup" xmlns:wpi="http://schemas.microsoft.com/office/word/2010/wordprocessingInk" xmlns:wne="http://schemas.microsoft.com/office/word/2006/wordml" xmlns:wps="http://schemas.microsoft.com/office/word/2010/wordprocessingShape" mc:Ignorable="w14 w15 w16se w16cid w16 w16cex w16sdtdh wp14">
   <w:body>
     <w:p>
       <w:pPr>
@@ -356,13 +356,7 @@
             <w:tcW w:w="1560" w:type="dxa"/>
             <w:vAlign w:val="center"/>
           </w:tcPr>
-          <w:p>
-            <w:pPr>
-              <w:rPr>
-                <w:rFonts w:hint="eastAsia"/>
-              </w:rPr>
-            </w:pPr>
-          </w:p>
+          <w:p/>
         </w:tc>
       </w:tr>
       <w:tr>
@@ -374,7 +368,7 @@
           <w:p>
             <w:pPr>
               <w:rPr>
-                <w:rFonts w:ascii="標楷體" w:hAnsi="標楷體" w:hint="eastAsia"/>
+                <w:rFonts w:ascii="標楷體" w:hAnsi="標楷體"/>
               </w:rPr>
             </w:pPr>
             <w:r>
@@ -393,7 +387,7 @@
           <w:p>
             <w:pPr>
               <w:rPr>
-                <w:rFonts w:ascii="標楷體" w:hAnsi="標楷體" w:hint="eastAsia"/>
+                <w:rFonts w:ascii="標楷體" w:hAnsi="標楷體"/>
               </w:rPr>
             </w:pPr>
             <w:r>
@@ -412,7 +406,7 @@
           <w:p>
             <w:pPr>
               <w:rPr>
-                <w:rFonts w:ascii="標楷體" w:hAnsi="標楷體" w:hint="eastAsia"/>
+                <w:rFonts w:ascii="標楷體" w:hAnsi="標楷體"/>
               </w:rPr>
             </w:pPr>
             <w:r>
@@ -427,8 +421,6 @@
               </w:rPr>
               <w:t>(原LM018)</w:t>
             </w:r>
-            <w:bookmarkStart w:id="2" w:name="_GoBack"/>
-            <w:bookmarkEnd w:id="2"/>
           </w:p>
         </w:tc>
         <w:tc>
@@ -439,7 +431,7 @@
           <w:p>
             <w:pPr>
               <w:rPr>
-                <w:rFonts w:ascii="標楷體" w:hAnsi="標楷體" w:hint="eastAsia"/>
+                <w:rFonts w:ascii="標楷體" w:hAnsi="標楷體"/>
               </w:rPr>
             </w:pPr>
             <w:r>
@@ -462,13 +454,7 @@
             <w:tcW w:w="1560" w:type="dxa"/>
             <w:vAlign w:val="center"/>
           </w:tcPr>
-          <w:p>
-            <w:pPr>
-              <w:rPr>
-                <w:rFonts w:hint="eastAsia"/>
-              </w:rPr>
-            </w:pPr>
-          </w:p>
+          <w:p/>
         </w:tc>
       </w:tr>
       <w:bookmarkEnd w:id="1"/>
@@ -871,7 +857,7 @@
               </w:rPr>
               <w:t>產製</w:t>
             </w:r>
-            <w:bookmarkStart w:id="3" w:name="_Hlk40960392"/>
+            <w:bookmarkStart w:id="2" w:name="_Hlk40960392"/>
             <w:r>
               <w:rPr>
                 <w:rFonts w:ascii="標楷體" w:hAnsi="標楷體" w:hint="eastAsia"/>
@@ -879,7 +865,7 @@
               </w:rPr>
               <w:t>專案放款餘額及利息收入</w:t>
             </w:r>
-            <w:bookmarkEnd w:id="3"/>
+            <w:bookmarkEnd w:id="2"/>
             <w:r>
               <w:rPr>
                 <w:rFonts w:ascii="標楷體" w:hAnsi="標楷體" w:hint="eastAsia"/>
@@ -1022,7 +1008,13 @@
               <w:rPr>
                 <w:rFonts w:ascii="標楷體" w:hAnsi="標楷體" w:hint="eastAsia"/>
               </w:rPr>
-              <w:t>月報</w:t>
+              <w:t>季</w:t>
+            </w:r>
+            <w:r>
+              <w:rPr>
+                <w:rFonts w:ascii="標楷體" w:hAnsi="標楷體" w:hint="eastAsia"/>
+              </w:rPr>
+              <w:t>報</w:t>
             </w:r>
           </w:p>
           <w:p>
@@ -1247,7 +1239,7 @@
           <w:sz w:val="24"/>
         </w:rPr>
       </w:pPr>
-      <w:bookmarkStart w:id="4" w:name="_Toc495492537"/>
+      <w:bookmarkStart w:id="3" w:name="_Toc495492537"/>
       <w:r>
         <w:rPr>
           <w:rFonts w:ascii="標楷體" w:hAnsi="標楷體" w:hint="eastAsia"/>
@@ -1255,7 +1247,7 @@
         </w:rPr>
         <w:t>Table</w:t>
       </w:r>
-      <w:bookmarkEnd w:id="4"/>
+      <w:bookmarkEnd w:id="3"/>
     </w:p>
     <w:p>
       <w:pPr>
@@ -1305,7 +1297,7 @@
           <w:sz w:val="24"/>
         </w:rPr>
       </w:pPr>
-      <w:bookmarkStart w:id="5" w:name="_Toc495492538"/>
+      <w:bookmarkStart w:id="4" w:name="_Toc495492538"/>
       <w:r>
         <w:rPr>
           <w:rFonts w:ascii="標楷體" w:hAnsi="標楷體" w:hint="eastAsia"/>
@@ -1313,7 +1305,7 @@
         </w:rPr>
         <w:t>功能說明</w:t>
       </w:r>
-      <w:bookmarkEnd w:id="5"/>
+      <w:bookmarkEnd w:id="4"/>
     </w:p>
     <w:p>
       <w:pPr>
@@ -1327,7 +1319,7 @@
           <w:sz w:val="24"/>
         </w:rPr>
       </w:pPr>
-      <w:bookmarkStart w:id="6" w:name="_Toc495492539"/>
+      <w:bookmarkStart w:id="5" w:name="_Toc495492539"/>
       <w:r>
         <w:rPr>
           <w:rFonts w:ascii="標楷體" w:hAnsi="標楷體" w:hint="eastAsia"/>
@@ -1356,7 +1348,7 @@
         </w:rPr>
         <w:t>】:</w:t>
       </w:r>
-      <w:bookmarkEnd w:id="6"/>
+      <w:bookmarkEnd w:id="5"/>
     </w:p>
     <w:p>
       <w:pPr>
@@ -1630,7 +1622,7 @@
           <v:shape id="_x0000_i1025" type="#_x0000_t75" style="width:75.5pt;height:51pt" o:ole="">
             <v:imagedata r:id="rId9" o:title=""/>
           </v:shape>
-          <o:OLEObject Type="Embed" ProgID="Package" ShapeID="_x0000_i1025" DrawAspect="Icon" ObjectID="_1740919374" r:id="rId10"/>
+          <o:OLEObject Type="Embed" ProgID="Package" ShapeID="_x0000_i1025" DrawAspect="Icon" ObjectID="_1746028940" r:id="rId10"/>
         </w:object>
       </w:r>
     </w:p>
@@ -5871,7 +5863,7 @@
           <v:shape id="_x0000_i1026" type="#_x0000_t75" style="width:75.5pt;height:51pt" o:ole="">
             <v:imagedata r:id="rId11" o:title=""/>
           </v:shape>
-          <o:OLEObject Type="Embed" ProgID="Acrobat.Document.DC" ShapeID="_x0000_i1026" DrawAspect="Icon" ObjectID="_1740919375" r:id="rId12"/>
+          <o:OLEObject Type="Embed" ProgID="Acrobat.Document.DC" ShapeID="_x0000_i1026" DrawAspect="Icon" ObjectID="_1746028941" r:id="rId12"/>
         </w:object>
       </w:r>
     </w:p>
@@ -5889,7 +5881,7 @@
 </file>
 
 <file path=word/endnotes.xml><?xml version="1.0" encoding="utf-8"?>
-<w:endnotes xmlns:wpc="http://schemas.microsoft.com/office/word/2010/wordprocessingCanvas" xmlns:cx="http://schemas.microsoft.com/office/drawing/2014/chartex" xmlns:cx1="http://schemas.microsoft.com/office/drawing/2015/9/8/chartex" xmlns:mc="http://schemas.openxmlformats.org/markup-compatibility/2006" xmlns:o="urn:schemas-microsoft-com:office:office" xmlns:r="http://schemas.openxmlformats.org/officeDocument/2006/relationships" xmlns:m="http://schemas.openxmlformats.org/officeDocument/2006/math" xmlns:v="urn:schemas-microsoft-com:vml" xmlns:wp14="http://schemas.microsoft.com/office/word/2010/wordprocessingDrawing" xmlns:wp="http://schemas.openxmlformats.org/drawingml/2006/wordprocessingDrawing" xmlns:w10="urn:schemas-microsoft-com:office:word" xmlns:w="http://schemas.openxmlformats.org/wordprocessingml/2006/main" xmlns:w14="http://schemas.microsoft.com/office/word/2010/wordml" xmlns:w15="http://schemas.microsoft.com/office/word/2012/wordml" xmlns:w16se="http://schemas.microsoft.com/office/word/2015/wordml/symex" xmlns:wpg="http://schemas.microsoft.com/office/word/2010/wordprocessingGroup" xmlns:wpi="http://schemas.microsoft.com/office/word/2010/wordprocessingInk" xmlns:wne="http://schemas.microsoft.com/office/word/2006/wordml" xmlns:wps="http://schemas.microsoft.com/office/word/2010/wordprocessingShape" mc:Ignorable="w14 w15 w16se wp14">
+<w:endnotes xmlns:wpc="http://schemas.microsoft.com/office/word/2010/wordprocessingCanvas" xmlns:cx="http://schemas.microsoft.com/office/drawing/2014/chartex" xmlns:cx1="http://schemas.microsoft.com/office/drawing/2015/9/8/chartex" xmlns:cx2="http://schemas.microsoft.com/office/drawing/2015/10/21/chartex" xmlns:cx3="http://schemas.microsoft.com/office/drawing/2016/5/9/chartex" xmlns:cx4="http://schemas.microsoft.com/office/drawing/2016/5/10/chartex" xmlns:cx5="http://schemas.microsoft.com/office/drawing/2016/5/11/chartex" xmlns:cx6="http://schemas.microsoft.com/office/drawing/2016/5/12/chartex" xmlns:cx7="http://schemas.microsoft.com/office/drawing/2016/5/13/chartex" xmlns:cx8="http://schemas.microsoft.com/office/drawing/2016/5/14/chartex" xmlns:mc="http://schemas.openxmlformats.org/markup-compatibility/2006" xmlns:aink="http://schemas.microsoft.com/office/drawing/2016/ink" xmlns:am3d="http://schemas.microsoft.com/office/drawing/2017/model3d" xmlns:o="urn:schemas-microsoft-com:office:office" xmlns:oel="http://schemas.microsoft.com/office/2019/extlst" xmlns:r="http://schemas.openxmlformats.org/officeDocument/2006/relationships" xmlns:m="http://schemas.openxmlformats.org/officeDocument/2006/math" xmlns:v="urn:schemas-microsoft-com:vml" xmlns:wp14="http://schemas.microsoft.com/office/word/2010/wordprocessingDrawing" xmlns:wp="http://schemas.openxmlformats.org/drawingml/2006/wordprocessingDrawing" xmlns:w10="urn:schemas-microsoft-com:office:word" xmlns:w="http://schemas.openxmlformats.org/wordprocessingml/2006/main" xmlns:w14="http://schemas.microsoft.com/office/word/2010/wordml" xmlns:w15="http://schemas.microsoft.com/office/word/2012/wordml" xmlns:w16cex="http://schemas.microsoft.com/office/word/2018/wordml/cex" xmlns:w16cid="http://schemas.microsoft.com/office/word/2016/wordml/cid" xmlns:w16="http://schemas.microsoft.com/office/word/2018/wordml" xmlns:w16du="http://schemas.microsoft.com/office/word/2023/wordml/word16du" xmlns:w16sdtdh="http://schemas.microsoft.com/office/word/2020/wordml/sdtdatahash" xmlns:w16se="http://schemas.microsoft.com/office/word/2015/wordml/symex" xmlns:wpg="http://schemas.microsoft.com/office/word/2010/wordprocessingGroup" xmlns:wpi="http://schemas.microsoft.com/office/word/2010/wordprocessingInk" xmlns:wne="http://schemas.microsoft.com/office/word/2006/wordml" xmlns:wps="http://schemas.microsoft.com/office/word/2010/wordprocessingShape" mc:Ignorable="w14 w15 w16se w16cid w16 w16cex w16sdtdh wp14">
   <w:endnote w:type="separator" w:id="-1">
     <w:p>
       <w:r>
@@ -5908,7 +5900,7 @@
 </file>
 
 <file path=word/footer1.xml><?xml version="1.0" encoding="utf-8"?>
-<w:ftr xmlns:wpc="http://schemas.microsoft.com/office/word/2010/wordprocessingCanvas" xmlns:cx="http://schemas.microsoft.com/office/drawing/2014/chartex" xmlns:cx1="http://schemas.microsoft.com/office/drawing/2015/9/8/chartex" xmlns:mc="http://schemas.openxmlformats.org/markup-compatibility/2006" xmlns:o="urn:schemas-microsoft-com:office:office" xmlns:r="http://schemas.openxmlformats.org/officeDocument/2006/relationships" xmlns:m="http://schemas.openxmlformats.org/officeDocument/2006/math" xmlns:v="urn:schemas-microsoft-com:vml" xmlns:wp14="http://schemas.microsoft.com/office/word/2010/wordprocessingDrawing" xmlns:wp="http://schemas.openxmlformats.org/drawingml/2006/wordprocessingDrawing" xmlns:w10="urn:schemas-microsoft-com:office:word" xmlns:w="http://schemas.openxmlformats.org/wordprocessingml/2006/main" xmlns:w14="http://schemas.microsoft.com/office/word/2010/wordml" xmlns:w15="http://schemas.microsoft.com/office/word/2012/wordml" xmlns:w16se="http://schemas.microsoft.com/office/word/2015/wordml/symex" xmlns:wpg="http://schemas.microsoft.com/office/word/2010/wordprocessingGroup" xmlns:wpi="http://schemas.microsoft.com/office/word/2010/wordprocessingInk" xmlns:wne="http://schemas.microsoft.com/office/word/2006/wordml" xmlns:wps="http://schemas.microsoft.com/office/word/2010/wordprocessingShape" mc:Ignorable="w14 w15 w16se wp14">
+<w:ftr xmlns:wpc="http://schemas.microsoft.com/office/word/2010/wordprocessingCanvas" xmlns:cx="http://schemas.microsoft.com/office/drawing/2014/chartex" xmlns:cx1="http://schemas.microsoft.com/office/drawing/2015/9/8/chartex" xmlns:cx2="http://schemas.microsoft.com/office/drawing/2015/10/21/chartex" xmlns:cx3="http://schemas.microsoft.com/office/drawing/2016/5/9/chartex" xmlns:cx4="http://schemas.microsoft.com/office/drawing/2016/5/10/chartex" xmlns:cx5="http://schemas.microsoft.com/office/drawing/2016/5/11/chartex" xmlns:cx6="http://schemas.microsoft.com/office/drawing/2016/5/12/chartex" xmlns:cx7="http://schemas.microsoft.com/office/drawing/2016/5/13/chartex" xmlns:cx8="http://schemas.microsoft.com/office/drawing/2016/5/14/chartex" xmlns:mc="http://schemas.openxmlformats.org/markup-compatibility/2006" xmlns:aink="http://schemas.microsoft.com/office/drawing/2016/ink" xmlns:am3d="http://schemas.microsoft.com/office/drawing/2017/model3d" xmlns:o="urn:schemas-microsoft-com:office:office" xmlns:oel="http://schemas.microsoft.com/office/2019/extlst" xmlns:r="http://schemas.openxmlformats.org/officeDocument/2006/relationships" xmlns:m="http://schemas.openxmlformats.org/officeDocument/2006/math" xmlns:v="urn:schemas-microsoft-com:vml" xmlns:wp14="http://schemas.microsoft.com/office/word/2010/wordprocessingDrawing" xmlns:wp="http://schemas.openxmlformats.org/drawingml/2006/wordprocessingDrawing" xmlns:w10="urn:schemas-microsoft-com:office:word" xmlns:w="http://schemas.openxmlformats.org/wordprocessingml/2006/main" xmlns:w14="http://schemas.microsoft.com/office/word/2010/wordml" xmlns:w15="http://schemas.microsoft.com/office/word/2012/wordml" xmlns:w16cex="http://schemas.microsoft.com/office/word/2018/wordml/cex" xmlns:w16cid="http://schemas.microsoft.com/office/word/2016/wordml/cid" xmlns:w16="http://schemas.microsoft.com/office/word/2018/wordml" xmlns:w16du="http://schemas.microsoft.com/office/word/2023/wordml/word16du" xmlns:w16sdtdh="http://schemas.microsoft.com/office/word/2020/wordml/sdtdatahash" xmlns:w16se="http://schemas.microsoft.com/office/word/2015/wordml/symex" xmlns:wpg="http://schemas.microsoft.com/office/word/2010/wordprocessingGroup" xmlns:wpi="http://schemas.microsoft.com/office/word/2010/wordprocessingInk" xmlns:wne="http://schemas.microsoft.com/office/word/2006/wordml" xmlns:wps="http://schemas.microsoft.com/office/word/2010/wordprocessingShape" mc:Ignorable="w14 w15 w16se w16cid w16 w16cex w16sdtdh wp14">
   <w:p>
     <w:pPr>
       <w:pStyle w:val="a9"/>
@@ -6143,7 +6135,7 @@
 </file>
 
 <file path=word/footnotes.xml><?xml version="1.0" encoding="utf-8"?>
-<w:footnotes xmlns:wpc="http://schemas.microsoft.com/office/word/2010/wordprocessingCanvas" xmlns:cx="http://schemas.microsoft.com/office/drawing/2014/chartex" xmlns:cx1="http://schemas.microsoft.com/office/drawing/2015/9/8/chartex" xmlns:mc="http://schemas.openxmlformats.org/markup-compatibility/2006" xmlns:o="urn:schemas-microsoft-com:office:office" xmlns:r="http://schemas.openxmlformats.org/officeDocument/2006/relationships" xmlns:m="http://schemas.openxmlformats.org/officeDocument/2006/math" xmlns:v="urn:schemas-microsoft-com:vml" xmlns:wp14="http://schemas.microsoft.com/office/word/2010/wordprocessingDrawing" xmlns:wp="http://schemas.openxmlformats.org/drawingml/2006/wordprocessingDrawing" xmlns:w10="urn:schemas-microsoft-com:office:word" xmlns:w="http://schemas.openxmlformats.org/wordprocessingml/2006/main" xmlns:w14="http://schemas.microsoft.com/office/word/2010/wordml" xmlns:w15="http://schemas.microsoft.com/office/word/2012/wordml" xmlns:w16se="http://schemas.microsoft.com/office/word/2015/wordml/symex" xmlns:wpg="http://schemas.microsoft.com/office/word/2010/wordprocessingGroup" xmlns:wpi="http://schemas.microsoft.com/office/word/2010/wordprocessingInk" xmlns:wne="http://schemas.microsoft.com/office/word/2006/wordml" xmlns:wps="http://schemas.microsoft.com/office/word/2010/wordprocessingShape" mc:Ignorable="w14 w15 w16se wp14">
+<w:footnotes xmlns:wpc="http://schemas.microsoft.com/office/word/2010/wordprocessingCanvas" xmlns:cx="http://schemas.microsoft.com/office/drawing/2014/chartex" xmlns:cx1="http://schemas.microsoft.com/office/drawing/2015/9/8/chartex" xmlns:cx2="http://schemas.microsoft.com/office/drawing/2015/10/21/chartex" xmlns:cx3="http://schemas.microsoft.com/office/drawing/2016/5/9/chartex" xmlns:cx4="http://schemas.microsoft.com/office/drawing/2016/5/10/chartex" xmlns:cx5="http://schemas.microsoft.com/office/drawing/2016/5/11/chartex" xmlns:cx6="http://schemas.microsoft.com/office/drawing/2016/5/12/chartex" xmlns:cx7="http://schemas.microsoft.com/office/drawing/2016/5/13/chartex" xmlns:cx8="http://schemas.microsoft.com/office/drawing/2016/5/14/chartex" xmlns:mc="http://schemas.openxmlformats.org/markup-compatibility/2006" xmlns:aink="http://schemas.microsoft.com/office/drawing/2016/ink" xmlns:am3d="http://schemas.microsoft.com/office/drawing/2017/model3d" xmlns:o="urn:schemas-microsoft-com:office:office" xmlns:oel="http://schemas.microsoft.com/office/2019/extlst" xmlns:r="http://schemas.openxmlformats.org/officeDocument/2006/relationships" xmlns:m="http://schemas.openxmlformats.org/officeDocument/2006/math" xmlns:v="urn:schemas-microsoft-com:vml" xmlns:wp14="http://schemas.microsoft.com/office/word/2010/wordprocessingDrawing" xmlns:wp="http://schemas.openxmlformats.org/drawingml/2006/wordprocessingDrawing" xmlns:w10="urn:schemas-microsoft-com:office:word" xmlns:w="http://schemas.openxmlformats.org/wordprocessingml/2006/main" xmlns:w14="http://schemas.microsoft.com/office/word/2010/wordml" xmlns:w15="http://schemas.microsoft.com/office/word/2012/wordml" xmlns:w16cex="http://schemas.microsoft.com/office/word/2018/wordml/cex" xmlns:w16cid="http://schemas.microsoft.com/office/word/2016/wordml/cid" xmlns:w16="http://schemas.microsoft.com/office/word/2018/wordml" xmlns:w16du="http://schemas.microsoft.com/office/word/2023/wordml/word16du" xmlns:w16sdtdh="http://schemas.microsoft.com/office/word/2020/wordml/sdtdatahash" xmlns:w16se="http://schemas.microsoft.com/office/word/2015/wordml/symex" xmlns:wpg="http://schemas.microsoft.com/office/word/2010/wordprocessingGroup" xmlns:wpi="http://schemas.microsoft.com/office/word/2010/wordprocessingInk" xmlns:wne="http://schemas.microsoft.com/office/word/2006/wordml" xmlns:wps="http://schemas.microsoft.com/office/word/2010/wordprocessingShape" mc:Ignorable="w14 w15 w16se w16cid w16 w16cex w16sdtdh wp14">
   <w:footnote w:type="separator" w:id="-1">
     <w:p>
       <w:r>
@@ -6162,7 +6154,7 @@
 </file>
 
 <file path=word/header1.xml><?xml version="1.0" encoding="utf-8"?>
-<w:hdr xmlns:wpc="http://schemas.microsoft.com/office/word/2010/wordprocessingCanvas" xmlns:cx="http://schemas.microsoft.com/office/drawing/2014/chartex" xmlns:cx1="http://schemas.microsoft.com/office/drawing/2015/9/8/chartex" xmlns:mc="http://schemas.openxmlformats.org/markup-compatibility/2006" xmlns:o="urn:schemas-microsoft-com:office:office" xmlns:r="http://schemas.openxmlformats.org/officeDocument/2006/relationships" xmlns:m="http://schemas.openxmlformats.org/officeDocument/2006/math" xmlns:v="urn:schemas-microsoft-com:vml" xmlns:wp14="http://schemas.microsoft.com/office/word/2010/wordprocessingDrawing" xmlns:wp="http://schemas.openxmlformats.org/drawingml/2006/wordprocessingDrawing" xmlns:w10="urn:schemas-microsoft-com:office:word" xmlns:w="http://schemas.openxmlformats.org/wordprocessingml/2006/main" xmlns:w14="http://schemas.microsoft.com/office/word/2010/wordml" xmlns:w15="http://schemas.microsoft.com/office/word/2012/wordml" xmlns:w16se="http://schemas.microsoft.com/office/word/2015/wordml/symex" xmlns:wpg="http://schemas.microsoft.com/office/word/2010/wordprocessingGroup" xmlns:wpi="http://schemas.microsoft.com/office/word/2010/wordprocessingInk" xmlns:wne="http://schemas.microsoft.com/office/word/2006/wordml" xmlns:wps="http://schemas.microsoft.com/office/word/2010/wordprocessingShape" mc:Ignorable="w14 w15 w16se wp14">
+<w:hdr xmlns:wpc="http://schemas.microsoft.com/office/word/2010/wordprocessingCanvas" xmlns:cx="http://schemas.microsoft.com/office/drawing/2014/chartex" xmlns:cx1="http://schemas.microsoft.com/office/drawing/2015/9/8/chartex" xmlns:cx2="http://schemas.microsoft.com/office/drawing/2015/10/21/chartex" xmlns:cx3="http://schemas.microsoft.com/office/drawing/2016/5/9/chartex" xmlns:cx4="http://schemas.microsoft.com/office/drawing/2016/5/10/chartex" xmlns:cx5="http://schemas.microsoft.com/office/drawing/2016/5/11/chartex" xmlns:cx6="http://schemas.microsoft.com/office/drawing/2016/5/12/chartex" xmlns:cx7="http://schemas.microsoft.com/office/drawing/2016/5/13/chartex" xmlns:cx8="http://schemas.microsoft.com/office/drawing/2016/5/14/chartex" xmlns:mc="http://schemas.openxmlformats.org/markup-compatibility/2006" xmlns:aink="http://schemas.microsoft.com/office/drawing/2016/ink" xmlns:am3d="http://schemas.microsoft.com/office/drawing/2017/model3d" xmlns:o="urn:schemas-microsoft-com:office:office" xmlns:oel="http://schemas.microsoft.com/office/2019/extlst" xmlns:r="http://schemas.openxmlformats.org/officeDocument/2006/relationships" xmlns:m="http://schemas.openxmlformats.org/officeDocument/2006/math" xmlns:v="urn:schemas-microsoft-com:vml" xmlns:wp14="http://schemas.microsoft.com/office/word/2010/wordprocessingDrawing" xmlns:wp="http://schemas.openxmlformats.org/drawingml/2006/wordprocessingDrawing" xmlns:w10="urn:schemas-microsoft-com:office:word" xmlns:w="http://schemas.openxmlformats.org/wordprocessingml/2006/main" xmlns:w14="http://schemas.microsoft.com/office/word/2010/wordml" xmlns:w15="http://schemas.microsoft.com/office/word/2012/wordml" xmlns:w16cex="http://schemas.microsoft.com/office/word/2018/wordml/cex" xmlns:w16cid="http://schemas.microsoft.com/office/word/2016/wordml/cid" xmlns:w16="http://schemas.microsoft.com/office/word/2018/wordml" xmlns:w16du="http://schemas.microsoft.com/office/word/2023/wordml/word16du" xmlns:w16sdtdh="http://schemas.microsoft.com/office/word/2020/wordml/sdtdatahash" xmlns:w16se="http://schemas.microsoft.com/office/word/2015/wordml/symex" xmlns:wpg="http://schemas.microsoft.com/office/word/2010/wordprocessingGroup" xmlns:wpi="http://schemas.microsoft.com/office/word/2010/wordprocessingInk" xmlns:wne="http://schemas.microsoft.com/office/word/2006/wordml" xmlns:wps="http://schemas.microsoft.com/office/word/2010/wordprocessingShape" mc:Ignorable="w14 w15 w16se w16cid w16 w16cex w16sdtdh wp14">
   <w:p>
     <w:pPr>
       <w:pStyle w:val="a5"/>
@@ -6177,7 +6169,7 @@
 </file>
 
 <file path=word/numbering.xml><?xml version="1.0" encoding="utf-8"?>
-<w:numbering xmlns:wpc="http://schemas.microsoft.com/office/word/2010/wordprocessingCanvas" xmlns:cx="http://schemas.microsoft.com/office/drawing/2014/chartex" xmlns:cx1="http://schemas.microsoft.com/office/drawing/2015/9/8/chartex" xmlns:mc="http://schemas.openxmlformats.org/markup-compatibility/2006" xmlns:o="urn:schemas-microsoft-com:office:office" xmlns:r="http://schemas.openxmlformats.org/officeDocument/2006/relationships" xmlns:m="http://schemas.openxmlformats.org/officeDocument/2006/math" xmlns:v="urn:schemas-microsoft-com:vml" xmlns:wp14="http://schemas.microsoft.com/office/word/2010/wordprocessingDrawing" xmlns:wp="http://schemas.openxmlformats.org/drawingml/2006/wordprocessingDrawing" xmlns:w10="urn:schemas-microsoft-com:office:word" xmlns:w="http://schemas.openxmlformats.org/wordprocessingml/2006/main" xmlns:w14="http://schemas.microsoft.com/office/word/2010/wordml" xmlns:w15="http://schemas.microsoft.com/office/word/2012/wordml" xmlns:w16se="http://schemas.microsoft.com/office/word/2015/wordml/symex" xmlns:wpg="http://schemas.microsoft.com/office/word/2010/wordprocessingGroup" xmlns:wpi="http://schemas.microsoft.com/office/word/2010/wordprocessingInk" xmlns:wne="http://schemas.microsoft.com/office/word/2006/wordml" xmlns:wps="http://schemas.microsoft.com/office/word/2010/wordprocessingShape" mc:Ignorable="w14 w15 w16se wp14">
+<w:numbering xmlns:wpc="http://schemas.microsoft.com/office/word/2010/wordprocessingCanvas" xmlns:cx="http://schemas.microsoft.com/office/drawing/2014/chartex" xmlns:cx1="http://schemas.microsoft.com/office/drawing/2015/9/8/chartex" xmlns:cx2="http://schemas.microsoft.com/office/drawing/2015/10/21/chartex" xmlns:cx3="http://schemas.microsoft.com/office/drawing/2016/5/9/chartex" xmlns:cx4="http://schemas.microsoft.com/office/drawing/2016/5/10/chartex" xmlns:cx5="http://schemas.microsoft.com/office/drawing/2016/5/11/chartex" xmlns:cx6="http://schemas.microsoft.com/office/drawing/2016/5/12/chartex" xmlns:cx7="http://schemas.microsoft.com/office/drawing/2016/5/13/chartex" xmlns:cx8="http://schemas.microsoft.com/office/drawing/2016/5/14/chartex" xmlns:mc="http://schemas.openxmlformats.org/markup-compatibility/2006" xmlns:aink="http://schemas.microsoft.com/office/drawing/2016/ink" xmlns:am3d="http://schemas.microsoft.com/office/drawing/2017/model3d" xmlns:o="urn:schemas-microsoft-com:office:office" xmlns:oel="http://schemas.microsoft.com/office/2019/extlst" xmlns:r="http://schemas.openxmlformats.org/officeDocument/2006/relationships" xmlns:m="http://schemas.openxmlformats.org/officeDocument/2006/math" xmlns:v="urn:schemas-microsoft-com:vml" xmlns:wp14="http://schemas.microsoft.com/office/word/2010/wordprocessingDrawing" xmlns:wp="http://schemas.openxmlformats.org/drawingml/2006/wordprocessingDrawing" xmlns:w10="urn:schemas-microsoft-com:office:word" xmlns:w="http://schemas.openxmlformats.org/wordprocessingml/2006/main" xmlns:w14="http://schemas.microsoft.com/office/word/2010/wordml" xmlns:w15="http://schemas.microsoft.com/office/word/2012/wordml" xmlns:w16cex="http://schemas.microsoft.com/office/word/2018/wordml/cex" xmlns:w16cid="http://schemas.microsoft.com/office/word/2016/wordml/cid" xmlns:w16="http://schemas.microsoft.com/office/word/2018/wordml" xmlns:w16du="http://schemas.microsoft.com/office/word/2023/wordml/word16du" xmlns:w16sdtdh="http://schemas.microsoft.com/office/word/2020/wordml/sdtdatahash" xmlns:w16se="http://schemas.microsoft.com/office/word/2015/wordml/symex" xmlns:wpg="http://schemas.microsoft.com/office/word/2010/wordprocessingGroup" xmlns:wpi="http://schemas.microsoft.com/office/word/2010/wordprocessingInk" xmlns:wne="http://schemas.microsoft.com/office/word/2006/wordml" xmlns:wps="http://schemas.microsoft.com/office/word/2010/wordprocessingShape" mc:Ignorable="w14 w15 w16se w16cid w16 w16cex w16sdtdh wp14">
   <w:abstractNum w:abstractNumId="0" w15:restartNumberingAfterBreak="0">
     <w:nsid w:val="FFFFFF7E"/>
     <w:multiLevelType w:val="singleLevel"/>
@@ -8055,118 +8047,118 @@
       </w:rPr>
     </w:lvl>
   </w:abstractNum>
-  <w:num w:numId="1">
+  <w:num w:numId="1" w16cid:durableId="819731409">
     <w:abstractNumId w:val="3"/>
   </w:num>
-  <w:num w:numId="2">
+  <w:num w:numId="2" w16cid:durableId="1504513352">
     <w:abstractNumId w:val="8"/>
   </w:num>
-  <w:num w:numId="3">
+  <w:num w:numId="3" w16cid:durableId="449669379">
     <w:abstractNumId w:val="15"/>
   </w:num>
-  <w:num w:numId="4">
+  <w:num w:numId="4" w16cid:durableId="106780070">
     <w:abstractNumId w:val="17"/>
   </w:num>
-  <w:num w:numId="5">
+  <w:num w:numId="5" w16cid:durableId="562641280">
     <w:abstractNumId w:val="2"/>
   </w:num>
-  <w:num w:numId="6">
+  <w:num w:numId="6" w16cid:durableId="1373727541">
     <w:abstractNumId w:val="1"/>
   </w:num>
-  <w:num w:numId="7">
+  <w:num w:numId="7" w16cid:durableId="645428095">
     <w:abstractNumId w:val="10"/>
   </w:num>
-  <w:num w:numId="8">
+  <w:num w:numId="8" w16cid:durableId="1396048255">
     <w:abstractNumId w:val="0"/>
   </w:num>
-  <w:num w:numId="9">
+  <w:num w:numId="9" w16cid:durableId="1954743936">
     <w:abstractNumId w:val="20"/>
   </w:num>
-  <w:num w:numId="10">
+  <w:num w:numId="10" w16cid:durableId="1689679429">
     <w:abstractNumId w:val="14"/>
   </w:num>
-  <w:num w:numId="11">
+  <w:num w:numId="11" w16cid:durableId="323634293">
     <w:abstractNumId w:val="6"/>
   </w:num>
-  <w:num w:numId="12">
+  <w:num w:numId="12" w16cid:durableId="964583640">
     <w:abstractNumId w:val="4"/>
   </w:num>
-  <w:num w:numId="13">
+  <w:num w:numId="13" w16cid:durableId="1829666358">
     <w:abstractNumId w:val="23"/>
   </w:num>
-  <w:num w:numId="14">
+  <w:num w:numId="14" w16cid:durableId="73939448">
     <w:abstractNumId w:val="25"/>
   </w:num>
-  <w:num w:numId="15">
+  <w:num w:numId="15" w16cid:durableId="885215232">
     <w:abstractNumId w:val="19"/>
   </w:num>
-  <w:num w:numId="16">
+  <w:num w:numId="16" w16cid:durableId="511527963">
     <w:abstractNumId w:val="16"/>
   </w:num>
-  <w:num w:numId="17">
+  <w:num w:numId="17" w16cid:durableId="143932516">
     <w:abstractNumId w:val="11"/>
   </w:num>
-  <w:num w:numId="18">
+  <w:num w:numId="18" w16cid:durableId="1997949831">
     <w:abstractNumId w:val="12"/>
   </w:num>
-  <w:num w:numId="19">
+  <w:num w:numId="19" w16cid:durableId="153374009">
     <w:abstractNumId w:val="17"/>
   </w:num>
-  <w:num w:numId="20">
+  <w:num w:numId="20" w16cid:durableId="328027781">
     <w:abstractNumId w:val="17"/>
   </w:num>
-  <w:num w:numId="21">
+  <w:num w:numId="21" w16cid:durableId="1504468509">
     <w:abstractNumId w:val="17"/>
   </w:num>
-  <w:num w:numId="22">
+  <w:num w:numId="22" w16cid:durableId="757672818">
     <w:abstractNumId w:val="17"/>
   </w:num>
-  <w:num w:numId="23">
+  <w:num w:numId="23" w16cid:durableId="1113131690">
     <w:abstractNumId w:val="17"/>
   </w:num>
-  <w:num w:numId="24">
+  <w:num w:numId="24" w16cid:durableId="1238520188">
     <w:abstractNumId w:val="17"/>
   </w:num>
-  <w:num w:numId="25">
+  <w:num w:numId="25" w16cid:durableId="961232320">
     <w:abstractNumId w:val="22"/>
   </w:num>
-  <w:num w:numId="26">
+  <w:num w:numId="26" w16cid:durableId="741561427">
     <w:abstractNumId w:val="17"/>
   </w:num>
-  <w:num w:numId="27">
+  <w:num w:numId="27" w16cid:durableId="1481338178">
     <w:abstractNumId w:val="17"/>
   </w:num>
-  <w:num w:numId="28">
+  <w:num w:numId="28" w16cid:durableId="662530">
     <w:abstractNumId w:val="17"/>
   </w:num>
-  <w:num w:numId="29">
+  <w:num w:numId="29" w16cid:durableId="1893425210">
     <w:abstractNumId w:val="17"/>
   </w:num>
-  <w:num w:numId="30">
+  <w:num w:numId="30" w16cid:durableId="1781609447">
     <w:abstractNumId w:val="17"/>
   </w:num>
-  <w:num w:numId="31">
+  <w:num w:numId="31" w16cid:durableId="1357779805">
     <w:abstractNumId w:val="17"/>
   </w:num>
-  <w:num w:numId="32">
+  <w:num w:numId="32" w16cid:durableId="782461479">
     <w:abstractNumId w:val="17"/>
   </w:num>
-  <w:num w:numId="33">
+  <w:num w:numId="33" w16cid:durableId="1112046088">
     <w:abstractNumId w:val="17"/>
   </w:num>
-  <w:num w:numId="34">
+  <w:num w:numId="34" w16cid:durableId="73623556">
     <w:abstractNumId w:val="17"/>
   </w:num>
-  <w:num w:numId="35">
+  <w:num w:numId="35" w16cid:durableId="1506551684">
     <w:abstractNumId w:val="17"/>
   </w:num>
-  <w:num w:numId="36">
+  <w:num w:numId="36" w16cid:durableId="2020303407">
     <w:abstractNumId w:val="21"/>
   </w:num>
-  <w:num w:numId="37">
+  <w:num w:numId="37" w16cid:durableId="1594514166">
     <w:abstractNumId w:val="18"/>
   </w:num>
-  <w:num w:numId="38">
+  <w:num w:numId="38" w16cid:durableId="1838812438">
     <w:abstractNumId w:val="17"/>
     <w:lvlOverride w:ilvl="0">
       <w:startOverride w:val="1"/>
@@ -8196,16 +8188,16 @@
       <w:startOverride w:val="1"/>
     </w:lvlOverride>
   </w:num>
-  <w:num w:numId="39">
+  <w:num w:numId="39" w16cid:durableId="14039015">
     <w:abstractNumId w:val="13"/>
   </w:num>
-  <w:num w:numId="40">
+  <w:num w:numId="40" w16cid:durableId="1616864062">
     <w:abstractNumId w:val="24"/>
   </w:num>
-  <w:num w:numId="41">
+  <w:num w:numId="41" w16cid:durableId="740448950">
     <w:abstractNumId w:val="5"/>
   </w:num>
-  <w:num w:numId="42">
+  <w:num w:numId="42" w16cid:durableId="1581284943">
     <w:abstractNumId w:val="7"/>
     <w:lvlOverride w:ilvl="0">
       <w:startOverride w:val="1"/>
@@ -8235,13 +8227,13 @@
       <w:startOverride w:val="1"/>
     </w:lvlOverride>
   </w:num>
-  <w:num w:numId="43">
+  <w:num w:numId="43" w16cid:durableId="996961139">
     <w:abstractNumId w:val="7"/>
   </w:num>
-  <w:num w:numId="44">
+  <w:num w:numId="44" w16cid:durableId="931739588">
     <w:abstractNumId w:val="9"/>
   </w:num>
-  <w:num w:numId="45">
+  <w:num w:numId="45" w16cid:durableId="812714702">
     <w:abstractNumId w:val="17"/>
   </w:num>
   <w:numIdMacAtCleanup w:val="16"/>
@@ -8249,7 +8241,7 @@
 </file>
 
 <file path=word/styles.xml><?xml version="1.0" encoding="utf-8"?>
-<w:styles xmlns:mc="http://schemas.openxmlformats.org/markup-compatibility/2006" xmlns:r="http://schemas.openxmlformats.org/officeDocument/2006/relationships" xmlns:w="http://schemas.openxmlformats.org/wordprocessingml/2006/main" xmlns:w14="http://schemas.microsoft.com/office/word/2010/wordml" xmlns:w15="http://schemas.microsoft.com/office/word/2012/wordml" xmlns:w16se="http://schemas.microsoft.com/office/word/2015/wordml/symex" mc:Ignorable="w14 w15 w16se">
+<w:styles xmlns:mc="http://schemas.openxmlformats.org/markup-compatibility/2006" xmlns:r="http://schemas.openxmlformats.org/officeDocument/2006/relationships" xmlns:w="http://schemas.openxmlformats.org/wordprocessingml/2006/main" xmlns:w14="http://schemas.microsoft.com/office/word/2010/wordml" xmlns:w15="http://schemas.microsoft.com/office/word/2012/wordml" xmlns:w16cex="http://schemas.microsoft.com/office/word/2018/wordml/cex" xmlns:w16cid="http://schemas.microsoft.com/office/word/2016/wordml/cid" xmlns:w16="http://schemas.microsoft.com/office/word/2018/wordml" xmlns:w16sdtdh="http://schemas.microsoft.com/office/word/2020/wordml/sdtdatahash" xmlns:w16se="http://schemas.microsoft.com/office/word/2015/wordml/symex" mc:Ignorable="w14 w15 w16se w16cid w16 w16cex w16sdtdh">
   <w:docDefaults>
     <w:rPrDefault>
       <w:rPr>
@@ -8262,7 +8254,7 @@
     </w:rPrDefault>
     <w:pPrDefault/>
   </w:docDefaults>
-  <w:latentStyles w:defLockedState="0" w:defUIPriority="99" w:defSemiHidden="0" w:defUnhideWhenUsed="0" w:defQFormat="0" w:count="371">
+  <w:latentStyles w:defLockedState="0" w:defUIPriority="99" w:defSemiHidden="0" w:defUnhideWhenUsed="0" w:defQFormat="0" w:count="376">
     <w:lsdException w:name="Normal" w:uiPriority="0" w:qFormat="1"/>
     <w:lsdException w:name="heading 1" w:uiPriority="0" w:qFormat="1"/>
     <w:lsdException w:name="heading 2" w:semiHidden="1" w:uiPriority="0" w:unhideWhenUsed="1" w:qFormat="1"/>
@@ -8368,7 +8360,6 @@
     <w:lsdException w:name="HTML Sample" w:semiHidden="1" w:unhideWhenUsed="1"/>
     <w:lsdException w:name="HTML Typewriter" w:semiHidden="1" w:unhideWhenUsed="1"/>
     <w:lsdException w:name="HTML Variable" w:semiHidden="1" w:unhideWhenUsed="1"/>
-    <w:lsdException w:name="Normal Table" w:semiHidden="1" w:unhideWhenUsed="1"/>
     <w:lsdException w:name="annotation subject" w:semiHidden="1" w:unhideWhenUsed="1"/>
     <w:lsdException w:name="No List" w:semiHidden="1" w:unhideWhenUsed="1"/>
     <w:lsdException w:name="Outline List 1" w:semiHidden="1" w:unhideWhenUsed="1"/>
@@ -8411,11 +8402,8 @@
     <w:lsdException w:name="Table Contemporary" w:semiHidden="1" w:unhideWhenUsed="1"/>
     <w:lsdException w:name="Table Elegant" w:semiHidden="1" w:unhideWhenUsed="1"/>
     <w:lsdException w:name="Table Professional" w:semiHidden="1" w:unhideWhenUsed="1"/>
-    <w:lsdException w:name="Table Subtle 1" w:semiHidden="1" w:unhideWhenUsed="1"/>
     <w:lsdException w:name="Table Subtle 2" w:semiHidden="1" w:unhideWhenUsed="1"/>
     <w:lsdException w:name="Table Web 1" w:semiHidden="1" w:unhideWhenUsed="1"/>
-    <w:lsdException w:name="Table Web 2" w:semiHidden="1" w:unhideWhenUsed="1"/>
-    <w:lsdException w:name="Table Web 3" w:semiHidden="1" w:unhideWhenUsed="1"/>
     <w:lsdException w:name="Balloon Text" w:semiHidden="1" w:unhideWhenUsed="1"/>
     <w:lsdException w:name="Table Grid" w:uiPriority="59"/>
     <w:lsdException w:name="Table Theme" w:semiHidden="1" w:unhideWhenUsed="1"/>
@@ -8634,6 +8622,11 @@
     <w:lsdException w:name="List Table 5 Dark Accent 6" w:uiPriority="50"/>
     <w:lsdException w:name="List Table 6 Colorful Accent 6" w:uiPriority="51"/>
     <w:lsdException w:name="List Table 7 Colorful Accent 6" w:uiPriority="52"/>
+    <w:lsdException w:name="Mention" w:semiHidden="1" w:unhideWhenUsed="1"/>
+    <w:lsdException w:name="Smart Hyperlink" w:semiHidden="1" w:unhideWhenUsed="1"/>
+    <w:lsdException w:name="Hashtag" w:semiHidden="1" w:unhideWhenUsed="1"/>
+    <w:lsdException w:name="Unresolved Mention" w:semiHidden="1" w:unhideWhenUsed="1"/>
+    <w:lsdException w:name="Smart Link" w:semiHidden="1" w:unhideWhenUsed="1"/>
   </w:latentStyles>
   <w:style w:type="paragraph" w:default="1" w:styleId="a1">
     <w:name w:val="Normal"/>

</xml_diff>